<commit_message>
Se realizo unos cambios en las vistas y en los procedimientos
</commit_message>
<xml_diff>
--- a/final/documentación_G3.docx
+++ b/final/documentación_G3.docx
@@ -7555,13 +7555,64 @@
         <w:rPr>
           <w:rFonts w:ascii="Tahoma" w:hAnsi="Tahoma" w:cs="Tahoma"/>
           <w:sz w:val="20"/>
-        </w:rPr>
-      </w:pPr>
-      <w:r>
+          <w:szCs w:val="20"/>
+        </w:rPr>
+      </w:pPr>
+    </w:p>
+    <w:p>
+      <w:pPr>
+        <w:ind w:firstLine="360"/>
         <w:rPr>
           <w:rFonts w:ascii="Tahoma" w:hAnsi="Tahoma" w:cs="Tahoma"/>
           <w:b/>
           <w:bCs/>
+        </w:rPr>
+      </w:pPr>
+      <w:r>
+        <w:rPr>
+          <w:rFonts w:ascii="Tahoma" w:hAnsi="Tahoma" w:cs="Tahoma"/>
+          <w:b/>
+          <w:bCs/>
+        </w:rPr>
+        <w:t>Procesos</w:t>
+      </w:r>
+      <w:r>
+        <w:rPr>
+          <w:rFonts w:ascii="Tahoma" w:hAnsi="Tahoma" w:cs="Tahoma"/>
+          <w:b/>
+          <w:bCs/>
+        </w:rPr>
+        <w:t xml:space="preserve"> en la</w:t>
+      </w:r>
+      <w:r>
+        <w:rPr>
+          <w:rFonts w:ascii="Tahoma" w:hAnsi="Tahoma" w:cs="Tahoma"/>
+          <w:b/>
+          <w:bCs/>
+        </w:rPr>
+        <w:t xml:space="preserve"> </w:t>
+      </w:r>
+      <w:r>
+        <w:rPr>
+          <w:rFonts w:ascii="Tahoma" w:hAnsi="Tahoma" w:cs="Tahoma"/>
+          <w:b/>
+          <w:bCs/>
+        </w:rPr>
+        <w:t>tabla Estudiantes</w:t>
+      </w:r>
+    </w:p>
+    <w:p>
+      <w:pPr>
+        <w:ind w:firstLine="360"/>
+        <w:rPr>
+          <w:rFonts w:ascii="Tahoma" w:hAnsi="Tahoma" w:cs="Tahoma"/>
+        </w:rPr>
+      </w:pPr>
+      <w:r>
+        <w:rPr>
+          <w:rFonts w:ascii="Tahoma" w:hAnsi="Tahoma" w:cs="Tahoma"/>
+          <w:b/>
+          <w:bCs/>
           <w:sz w:val="20"/>
           <w:szCs w:val="20"/>
         </w:rPr>
@@ -7571,8 +7622,9 @@
         <w:rPr>
           <w:rFonts w:ascii="Tahoma" w:hAnsi="Tahoma" w:cs="Tahoma"/>
           <w:sz w:val="20"/>
-        </w:rPr>
-        <w:t>ver datos de admins</w:t>
+          <w:szCs w:val="20"/>
+        </w:rPr>
+        <w:t>Anadir estudiante</w:t>
       </w:r>
     </w:p>
     <w:p>
@@ -7581,11 +7633,43 @@
         <w:ind w:left="360"/>
         <w:rPr>
           <w:rFonts w:ascii="Tahoma" w:hAnsi="Tahoma" w:cs="Tahoma"/>
+        </w:rPr>
+      </w:pPr>
+      <w:r>
+        <w:rPr>
+          <w:rFonts w:ascii="Tahoma" w:hAnsi="Tahoma" w:cs="Tahoma"/>
           <w:b/>
           <w:bCs/>
           <w:sz w:val="20"/>
           <w:szCs w:val="20"/>
         </w:rPr>
+        <w:t>Descripción:</w:t>
+      </w:r>
+      <w:r>
+        <w:rPr>
+          <w:rFonts w:ascii="Tahoma" w:hAnsi="Tahoma" w:cs="Tahoma"/>
+          <w:sz w:val="20"/>
+          <w:szCs w:val="20"/>
+        </w:rPr>
+        <w:t xml:space="preserve"> </w:t>
+      </w:r>
+      <w:r>
+        <w:rPr>
+          <w:rFonts w:ascii="Tahoma" w:hAnsi="Tahoma" w:cs="Tahoma"/>
+          <w:sz w:val="20"/>
+          <w:szCs w:val="20"/>
+        </w:rPr>
+        <w:t>Se ingresa un estudiante y se especifica en que Institución estudia</w:t>
+      </w:r>
+    </w:p>
+    <w:p>
+      <w:pPr>
+        <w:ind w:firstLine="360"/>
+        <w:rPr>
+          <w:rFonts w:ascii="Tahoma" w:hAnsi="Tahoma" w:cs="Tahoma"/>
+          <w:sz w:val="20"/>
+          <w:szCs w:val="20"/>
+        </w:rPr>
       </w:pPr>
       <w:r>
         <w:rPr>
@@ -7595,23 +7679,103 @@
           <w:sz w:val="20"/>
           <w:szCs w:val="20"/>
         </w:rPr>
-        <w:t>Descripción:</w:t>
-      </w:r>
-      <w:r>
-        <w:rPr>
-          <w:rFonts w:ascii="Tahoma" w:hAnsi="Tahoma" w:cs="Tahoma"/>
-          <w:sz w:val="20"/>
-          <w:szCs w:val="20"/>
-        </w:rPr>
-        <w:t xml:space="preserve"> </w:t>
-      </w:r>
-      <w:r>
-        <w:rPr>
-          <w:rFonts w:ascii="Tahoma" w:hAnsi="Tahoma" w:cs="Tahoma"/>
-          <w:sz w:val="20"/>
-          <w:szCs w:val="20"/>
-        </w:rPr>
-        <w:t>Muestra todos los admins, sus correos y sus horarios</w:t>
+        <w:t xml:space="preserve">Entrada: </w:t>
+      </w:r>
+      <w:r>
+        <w:rPr>
+          <w:rFonts w:ascii="Tahoma" w:hAnsi="Tahoma" w:cs="Tahoma"/>
+          <w:sz w:val="20"/>
+          <w:szCs w:val="20"/>
+        </w:rPr>
+        <w:t xml:space="preserve">estudianteID,nombreI,ubicacion,adminID, </w:t>
+      </w:r>
+      <w:r>
+        <w:rPr>
+          <w:rFonts w:ascii="Tahoma" w:hAnsi="Tahoma" w:cs="Tahoma"/>
+          <w:sz w:val="20"/>
+          <w:szCs w:val="20"/>
+        </w:rPr>
+        <w:t>nombre</w:t>
+      </w:r>
+    </w:p>
+    <w:p>
+      <w:pPr>
+        <w:ind w:firstLine="360"/>
+        <w:rPr>
+          <w:rFonts w:ascii="Tahoma" w:hAnsi="Tahoma" w:cs="Tahoma"/>
+          <w:sz w:val="20"/>
+          <w:szCs w:val="20"/>
+        </w:rPr>
+      </w:pPr>
+      <w:r>
+        <w:rPr>
+          <w:rFonts w:ascii="Tahoma" w:hAnsi="Tahoma" w:cs="Tahoma"/>
+          <w:b/>
+          <w:bCs/>
+          <w:sz w:val="20"/>
+          <w:szCs w:val="20"/>
+        </w:rPr>
+        <w:t>Salida:</w:t>
+      </w:r>
+      <w:r>
+        <w:rPr>
+          <w:rFonts w:ascii="Tahoma" w:hAnsi="Tahoma" w:cs="Tahoma"/>
+          <w:sz w:val="20"/>
+          <w:szCs w:val="20"/>
+        </w:rPr>
+        <w:t xml:space="preserve">  Mensaje de error: “</w:t>
+      </w:r>
+      <w:r>
+        <w:rPr>
+          <w:rFonts w:ascii="Tahoma" w:hAnsi="Tahoma" w:cs="Tahoma"/>
+          <w:sz w:val="20"/>
+          <w:szCs w:val="20"/>
+        </w:rPr>
+        <w:t>NO se puede ingresar al estudiante</w:t>
+      </w:r>
+      <w:r>
+        <w:rPr>
+          <w:rFonts w:ascii="Tahoma" w:hAnsi="Tahoma" w:cs="Tahoma"/>
+          <w:sz w:val="20"/>
+          <w:szCs w:val="20"/>
+        </w:rPr>
+        <w:t>”</w:t>
+      </w:r>
+    </w:p>
+    <w:p>
+      <w:pPr>
+        <w:ind w:firstLine="360"/>
+        <w:rPr>
+          <w:rFonts w:ascii="Tahoma" w:hAnsi="Tahoma" w:cs="Tahoma"/>
+          <w:sz w:val="20"/>
+          <w:szCs w:val="20"/>
+        </w:rPr>
+      </w:pPr>
+    </w:p>
+    <w:p>
+      <w:pPr>
+        <w:ind w:firstLine="360"/>
+        <w:rPr>
+          <w:rFonts w:ascii="Tahoma" w:hAnsi="Tahoma" w:cs="Tahoma"/>
+        </w:rPr>
+      </w:pPr>
+      <w:r>
+        <w:rPr>
+          <w:rFonts w:ascii="Tahoma" w:hAnsi="Tahoma" w:cs="Tahoma"/>
+          <w:b/>
+          <w:bCs/>
+          <w:sz w:val="20"/>
+          <w:szCs w:val="20"/>
+        </w:rPr>
+        <w:t xml:space="preserve">Nombre: </w:t>
+      </w:r>
+      <w:r>
+        <w:rPr>
+          <w:rFonts w:ascii="Tahoma" w:hAnsi="Tahoma" w:cs="Tahoma"/>
+          <w:sz w:val="20"/>
+          <w:szCs w:val="20"/>
+        </w:rPr>
+        <w:t>Cambiar Admin del Estudiante</w:t>
       </w:r>
     </w:p>
     <w:p>
@@ -7620,8 +7784,6 @@
         <w:ind w:left="360"/>
         <w:rPr>
           <w:rFonts w:ascii="Tahoma" w:hAnsi="Tahoma" w:cs="Tahoma"/>
-          <w:sz w:val="20"/>
-          <w:szCs w:val="20"/>
         </w:rPr>
       </w:pPr>
       <w:r>
@@ -7632,7 +7794,23 @@
           <w:sz w:val="20"/>
           <w:szCs w:val="20"/>
         </w:rPr>
-        <w:t>Entrada:</w:t>
+        <w:t>Descripción:</w:t>
+      </w:r>
+      <w:r>
+        <w:rPr>
+          <w:rFonts w:ascii="Tahoma" w:hAnsi="Tahoma" w:cs="Tahoma"/>
+          <w:sz w:val="20"/>
+          <w:szCs w:val="20"/>
+        </w:rPr>
+        <w:t xml:space="preserve"> </w:t>
+      </w:r>
+      <w:r>
+        <w:rPr>
+          <w:rFonts w:ascii="Tahoma" w:hAnsi="Tahoma" w:cs="Tahoma"/>
+          <w:sz w:val="20"/>
+          <w:szCs w:val="20"/>
+        </w:rPr>
+        <w:t>Se le asigna un nuevo admin al profesor para atender sus inquietudes</w:t>
       </w:r>
     </w:p>
     <w:p>
@@ -7652,6 +7830,50 @@
           <w:sz w:val="20"/>
           <w:szCs w:val="20"/>
         </w:rPr>
+        <w:t xml:space="preserve">Entrada: </w:t>
+      </w:r>
+      <w:r>
+        <w:rPr>
+          <w:rFonts w:ascii="Tahoma" w:hAnsi="Tahoma" w:cs="Tahoma"/>
+          <w:sz w:val="20"/>
+          <w:szCs w:val="20"/>
+        </w:rPr>
+        <w:t>adminID</w:t>
+      </w:r>
+      <w:r>
+        <w:rPr>
+          <w:rFonts w:ascii="Tahoma" w:hAnsi="Tahoma" w:cs="Tahoma"/>
+          <w:sz w:val="20"/>
+          <w:szCs w:val="20"/>
+        </w:rPr>
+        <w:t xml:space="preserve">, </w:t>
+      </w:r>
+      <w:r>
+        <w:rPr>
+          <w:rFonts w:ascii="Tahoma" w:hAnsi="Tahoma" w:cs="Tahoma"/>
+          <w:sz w:val="20"/>
+          <w:szCs w:val="20"/>
+        </w:rPr>
+        <w:t>estudianteID</w:t>
+      </w:r>
+    </w:p>
+    <w:p>
+      <w:pPr>
+        <w:ind w:firstLine="360"/>
+        <w:rPr>
+          <w:rFonts w:ascii="Tahoma" w:hAnsi="Tahoma" w:cs="Tahoma"/>
+          <w:sz w:val="20"/>
+          <w:szCs w:val="20"/>
+        </w:rPr>
+      </w:pPr>
+      <w:r>
+        <w:rPr>
+          <w:rFonts w:ascii="Tahoma" w:hAnsi="Tahoma" w:cs="Tahoma"/>
+          <w:b/>
+          <w:bCs/>
+          <w:sz w:val="20"/>
+          <w:szCs w:val="20"/>
+        </w:rPr>
         <w:t>Salida:</w:t>
       </w:r>
       <w:r>
@@ -7660,131 +7882,24 @@
           <w:sz w:val="20"/>
           <w:szCs w:val="20"/>
         </w:rPr>
-        <w:t xml:space="preserve">  </w:t>
-      </w:r>
-    </w:p>
-    <w:tbl>
-      <w:tblPr>
-        <w:tblStyle w:val="Tablaconcuadrcula"/>
-        <w:tblW w:w="0" w:type="auto"/>
-        <w:tblLook w:val="04A0" w:firstRow="1" w:lastRow="0" w:firstColumn="1" w:lastColumn="0" w:noHBand="0" w:noVBand="1"/>
-      </w:tblPr>
-      <w:tblGrid>
-        <w:gridCol w:w="2765"/>
-        <w:gridCol w:w="2765"/>
-        <w:gridCol w:w="2766"/>
-      </w:tblGrid>
-      <w:tr>
-        <w:tc>
-          <w:tcPr>
-            <w:tcW w:w="2765" w:type="dxa"/>
-          </w:tcPr>
-          <w:p>
-            <w:pPr>
-              <w:rPr>
-                <w:rFonts w:ascii="Tahoma" w:hAnsi="Tahoma" w:cs="Tahoma"/>
-                <w:sz w:val="20"/>
-              </w:rPr>
-            </w:pPr>
-            <w:r>
-              <w:rPr>
-                <w:rFonts w:ascii="Tahoma" w:hAnsi="Tahoma" w:cs="Tahoma"/>
-                <w:sz w:val="20"/>
-              </w:rPr>
-              <w:t>nombreA</w:t>
-            </w:r>
-          </w:p>
-        </w:tc>
-        <w:tc>
-          <w:tcPr>
-            <w:tcW w:w="2765" w:type="dxa"/>
-          </w:tcPr>
-          <w:p>
-            <w:pPr>
-              <w:rPr>
-                <w:rFonts w:ascii="Tahoma" w:hAnsi="Tahoma" w:cs="Tahoma"/>
-                <w:sz w:val="20"/>
-              </w:rPr>
-            </w:pPr>
-            <w:r>
-              <w:rPr>
-                <w:rFonts w:ascii="Tahoma" w:hAnsi="Tahoma" w:cs="Tahoma"/>
-                <w:sz w:val="20"/>
-              </w:rPr>
-              <w:t>Horario_Turno</w:t>
-            </w:r>
-          </w:p>
-        </w:tc>
-        <w:tc>
-          <w:tcPr>
-            <w:tcW w:w="2766" w:type="dxa"/>
-          </w:tcPr>
-          <w:p>
-            <w:pPr>
-              <w:rPr>
-                <w:rFonts w:ascii="Tahoma" w:hAnsi="Tahoma" w:cs="Tahoma"/>
-                <w:sz w:val="20"/>
-              </w:rPr>
-            </w:pPr>
-            <w:r>
-              <w:rPr>
-                <w:rFonts w:ascii="Tahoma" w:hAnsi="Tahoma" w:cs="Tahoma"/>
-                <w:sz w:val="20"/>
-              </w:rPr>
-              <w:t>correo</w:t>
-            </w:r>
-          </w:p>
-        </w:tc>
-      </w:tr>
-      <w:tr>
-        <w:tc>
-          <w:tcPr>
-            <w:tcW w:w="2765" w:type="dxa"/>
-          </w:tcPr>
-          <w:p>
-            <w:pPr>
-              <w:rPr>
-                <w:rFonts w:ascii="Tahoma" w:hAnsi="Tahoma" w:cs="Tahoma"/>
-                <w:sz w:val="20"/>
-              </w:rPr>
-            </w:pPr>
-          </w:p>
-        </w:tc>
-        <w:tc>
-          <w:tcPr>
-            <w:tcW w:w="2765" w:type="dxa"/>
-          </w:tcPr>
-          <w:p>
-            <w:pPr>
-              <w:rPr>
-                <w:rFonts w:ascii="Tahoma" w:hAnsi="Tahoma" w:cs="Tahoma"/>
-                <w:sz w:val="20"/>
-              </w:rPr>
-            </w:pPr>
-          </w:p>
-        </w:tc>
-        <w:tc>
-          <w:tcPr>
-            <w:tcW w:w="2766" w:type="dxa"/>
-          </w:tcPr>
-          <w:p>
-            <w:pPr>
-              <w:rPr>
-                <w:rFonts w:ascii="Tahoma" w:hAnsi="Tahoma" w:cs="Tahoma"/>
-                <w:sz w:val="20"/>
-              </w:rPr>
-            </w:pPr>
-          </w:p>
-        </w:tc>
-      </w:tr>
-    </w:tbl>
-    <w:p>
-      <w:pPr>
-        <w:rPr>
-          <w:rFonts w:ascii="Tahoma" w:hAnsi="Tahoma" w:cs="Tahoma"/>
-          <w:sz w:val="20"/>
-        </w:rPr>
-      </w:pPr>
+        <w:t xml:space="preserve">  Mensaje de error: “</w:t>
+      </w:r>
+      <w:r>
+        <w:rPr>
+          <w:rFonts w:ascii="Tahoma" w:hAnsi="Tahoma" w:cs="Tahoma"/>
+          <w:sz w:val="20"/>
+          <w:szCs w:val="20"/>
+        </w:rPr>
+        <w:t>NO se puede cambiar de admin</w:t>
+      </w:r>
+      <w:r>
+        <w:rPr>
+          <w:rFonts w:ascii="Tahoma" w:hAnsi="Tahoma" w:cs="Tahoma"/>
+          <w:sz w:val="20"/>
+          <w:szCs w:val="20"/>
+        </w:rPr>
+        <w:t>”</w:t>
+      </w:r>
     </w:p>
     <w:p>
       <w:pPr>
@@ -7801,55 +7916,13 @@
         <w:ind w:firstLine="360"/>
         <w:rPr>
           <w:rFonts w:ascii="Tahoma" w:hAnsi="Tahoma" w:cs="Tahoma"/>
+        </w:rPr>
+      </w:pPr>
+      <w:r>
+        <w:rPr>
+          <w:rFonts w:ascii="Tahoma" w:hAnsi="Tahoma" w:cs="Tahoma"/>
           <w:b/>
           <w:bCs/>
-        </w:rPr>
-      </w:pPr>
-      <w:r>
-        <w:rPr>
-          <w:rFonts w:ascii="Tahoma" w:hAnsi="Tahoma" w:cs="Tahoma"/>
-          <w:b/>
-          <w:bCs/>
-        </w:rPr>
-        <w:t>Procesos</w:t>
-      </w:r>
-      <w:r>
-        <w:rPr>
-          <w:rFonts w:ascii="Tahoma" w:hAnsi="Tahoma" w:cs="Tahoma"/>
-          <w:b/>
-          <w:bCs/>
-        </w:rPr>
-        <w:t xml:space="preserve"> en la</w:t>
-      </w:r>
-      <w:r>
-        <w:rPr>
-          <w:rFonts w:ascii="Tahoma" w:hAnsi="Tahoma" w:cs="Tahoma"/>
-          <w:b/>
-          <w:bCs/>
-        </w:rPr>
-        <w:t xml:space="preserve"> </w:t>
-      </w:r>
-      <w:r>
-        <w:rPr>
-          <w:rFonts w:ascii="Tahoma" w:hAnsi="Tahoma" w:cs="Tahoma"/>
-          <w:b/>
-          <w:bCs/>
-        </w:rPr>
-        <w:t>tabla Estudiantes</w:t>
-      </w:r>
-    </w:p>
-    <w:p>
-      <w:pPr>
-        <w:ind w:firstLine="360"/>
-        <w:rPr>
-          <w:rFonts w:ascii="Tahoma" w:hAnsi="Tahoma" w:cs="Tahoma"/>
-        </w:rPr>
-      </w:pPr>
-      <w:r>
-        <w:rPr>
-          <w:rFonts w:ascii="Tahoma" w:hAnsi="Tahoma" w:cs="Tahoma"/>
-          <w:b/>
-          <w:bCs/>
           <w:sz w:val="20"/>
           <w:szCs w:val="20"/>
         </w:rPr>
@@ -7861,7 +7934,15 @@
           <w:sz w:val="20"/>
           <w:szCs w:val="20"/>
         </w:rPr>
-        <w:t>Anadir estudiante</w:t>
+        <w:t>borrar</w:t>
+      </w:r>
+      <w:r>
+        <w:rPr>
+          <w:rFonts w:ascii="Tahoma" w:hAnsi="Tahoma" w:cs="Tahoma"/>
+          <w:sz w:val="20"/>
+          <w:szCs w:val="20"/>
+        </w:rPr>
+        <w:t xml:space="preserve"> Estudiante</w:t>
       </w:r>
     </w:p>
     <w:p>
@@ -7896,7 +7977,7 @@
           <w:sz w:val="20"/>
           <w:szCs w:val="20"/>
         </w:rPr>
-        <w:t>Se ingresa un estudiante y se especifica en que Institución estudia</w:t>
+        <w:t>Se elimina al estudiante de la tabla mediante su ID.</w:t>
       </w:r>
     </w:p>
     <w:p>
@@ -7924,15 +8005,7 @@
           <w:sz w:val="20"/>
           <w:szCs w:val="20"/>
         </w:rPr>
-        <w:t xml:space="preserve">estudianteID,nombreI,ubicacion,adminID, </w:t>
-      </w:r>
-      <w:r>
-        <w:rPr>
-          <w:rFonts w:ascii="Tahoma" w:hAnsi="Tahoma" w:cs="Tahoma"/>
-          <w:sz w:val="20"/>
-          <w:szCs w:val="20"/>
-        </w:rPr>
-        <w:t>nombre</w:t>
+        <w:t>estudianteID</w:t>
       </w:r>
     </w:p>
     <w:p>
@@ -7968,7 +8041,7 @@
           <w:sz w:val="20"/>
           <w:szCs w:val="20"/>
         </w:rPr>
-        <w:t>NO se puede ingresar al estudiante</w:t>
+        <w:t>NO se puede eliminar al estudiante</w:t>
       </w:r>
       <w:r>
         <w:rPr>
@@ -7994,13 +8067,57 @@
         <w:ind w:firstLine="360"/>
         <w:rPr>
           <w:rFonts w:ascii="Tahoma" w:hAnsi="Tahoma" w:cs="Tahoma"/>
-        </w:rPr>
-      </w:pPr>
-      <w:r>
-        <w:rPr>
-          <w:rFonts w:ascii="Tahoma" w:hAnsi="Tahoma" w:cs="Tahoma"/>
           <w:b/>
           <w:bCs/>
+        </w:rPr>
+      </w:pPr>
+      <w:r>
+        <w:rPr>
+          <w:rFonts w:ascii="Tahoma" w:hAnsi="Tahoma" w:cs="Tahoma"/>
+          <w:b/>
+          <w:bCs/>
+        </w:rPr>
+        <w:t>Procesos</w:t>
+      </w:r>
+      <w:r>
+        <w:rPr>
+          <w:rFonts w:ascii="Tahoma" w:hAnsi="Tahoma" w:cs="Tahoma"/>
+          <w:b/>
+          <w:bCs/>
+        </w:rPr>
+        <w:t xml:space="preserve"> en la</w:t>
+      </w:r>
+      <w:r>
+        <w:rPr>
+          <w:rFonts w:ascii="Tahoma" w:hAnsi="Tahoma" w:cs="Tahoma"/>
+          <w:b/>
+          <w:bCs/>
+        </w:rPr>
+        <w:t xml:space="preserve"> </w:t>
+      </w:r>
+      <w:r>
+        <w:rPr>
+          <w:rFonts w:ascii="Tahoma" w:hAnsi="Tahoma" w:cs="Tahoma"/>
+          <w:b/>
+          <w:bCs/>
+        </w:rPr>
+        <w:t>tabla Institucion</w:t>
+      </w:r>
+    </w:p>
+    <w:p>
+      <w:pPr>
+        <w:ind w:firstLine="360"/>
+        <w:rPr>
+          <w:rFonts w:ascii="Tahoma" w:hAnsi="Tahoma" w:cs="Tahoma"/>
+          <w:b/>
+          <w:bCs/>
+        </w:rPr>
+      </w:pPr>
+      <w:r>
+        <w:rPr>
+          <w:rFonts w:ascii="Tahoma" w:hAnsi="Tahoma" w:cs="Tahoma"/>
+          <w:b/>
+          <w:bCs/>
           <w:sz w:val="20"/>
           <w:szCs w:val="20"/>
         </w:rPr>
@@ -8012,7 +8129,7 @@
           <w:sz w:val="20"/>
           <w:szCs w:val="20"/>
         </w:rPr>
-        <w:t>Cambiar Admin del Estudiante</w:t>
+        <w:t>Anadir institucion</w:t>
       </w:r>
     </w:p>
     <w:p>
@@ -8047,7 +8164,7 @@
           <w:sz w:val="20"/>
           <w:szCs w:val="20"/>
         </w:rPr>
-        <w:t>Se le asigna un nuevo admin al profesor para atender sus inquietudes</w:t>
+        <w:t>Se ingresa una institución mediante su nombre y ubicación</w:t>
       </w:r>
     </w:p>
     <w:p>
@@ -8075,23 +8192,7 @@
           <w:sz w:val="20"/>
           <w:szCs w:val="20"/>
         </w:rPr>
-        <w:t>adminID</w:t>
-      </w:r>
-      <w:r>
-        <w:rPr>
-          <w:rFonts w:ascii="Tahoma" w:hAnsi="Tahoma" w:cs="Tahoma"/>
-          <w:sz w:val="20"/>
-          <w:szCs w:val="20"/>
-        </w:rPr>
-        <w:t xml:space="preserve">, </w:t>
-      </w:r>
-      <w:r>
-        <w:rPr>
-          <w:rFonts w:ascii="Tahoma" w:hAnsi="Tahoma" w:cs="Tahoma"/>
-          <w:sz w:val="20"/>
-          <w:szCs w:val="20"/>
-        </w:rPr>
-        <w:t>estudianteID</w:t>
+        <w:t>nombreI,ubicacion,tipo_Institucion</w:t>
       </w:r>
     </w:p>
     <w:p>
@@ -8111,345 +8212,7 @@
           <w:sz w:val="20"/>
           <w:szCs w:val="20"/>
         </w:rPr>
-        <w:t>Salida:</w:t>
-      </w:r>
-      <w:r>
-        <w:rPr>
-          <w:rFonts w:ascii="Tahoma" w:hAnsi="Tahoma" w:cs="Tahoma"/>
-          <w:sz w:val="20"/>
-          <w:szCs w:val="20"/>
-        </w:rPr>
-        <w:t xml:space="preserve">  Mensaje de error: “</w:t>
-      </w:r>
-      <w:r>
-        <w:rPr>
-          <w:rFonts w:ascii="Tahoma" w:hAnsi="Tahoma" w:cs="Tahoma"/>
-          <w:sz w:val="20"/>
-          <w:szCs w:val="20"/>
-        </w:rPr>
-        <w:t>NO se puede cambiar de admin</w:t>
-      </w:r>
-      <w:r>
-        <w:rPr>
-          <w:rFonts w:ascii="Tahoma" w:hAnsi="Tahoma" w:cs="Tahoma"/>
-          <w:sz w:val="20"/>
-          <w:szCs w:val="20"/>
-        </w:rPr>
-        <w:t>”</w:t>
-      </w:r>
-    </w:p>
-    <w:p>
-      <w:pPr>
-        <w:ind w:firstLine="360"/>
-        <w:rPr>
-          <w:rFonts w:ascii="Tahoma" w:hAnsi="Tahoma" w:cs="Tahoma"/>
-          <w:sz w:val="20"/>
-          <w:szCs w:val="20"/>
-        </w:rPr>
-      </w:pPr>
-    </w:p>
-    <w:p>
-      <w:pPr>
-        <w:ind w:firstLine="360"/>
-        <w:rPr>
-          <w:rFonts w:ascii="Tahoma" w:hAnsi="Tahoma" w:cs="Tahoma"/>
-        </w:rPr>
-      </w:pPr>
-      <w:r>
-        <w:rPr>
-          <w:rFonts w:ascii="Tahoma" w:hAnsi="Tahoma" w:cs="Tahoma"/>
-          <w:b/>
-          <w:bCs/>
-          <w:sz w:val="20"/>
-          <w:szCs w:val="20"/>
-        </w:rPr>
-        <w:t xml:space="preserve">Nombre: </w:t>
-      </w:r>
-      <w:r>
-        <w:rPr>
-          <w:rFonts w:ascii="Tahoma" w:hAnsi="Tahoma" w:cs="Tahoma"/>
-          <w:sz w:val="20"/>
-          <w:szCs w:val="20"/>
-        </w:rPr>
-        <w:t>borrar</w:t>
-      </w:r>
-      <w:r>
-        <w:rPr>
-          <w:rFonts w:ascii="Tahoma" w:hAnsi="Tahoma" w:cs="Tahoma"/>
-          <w:sz w:val="20"/>
-          <w:szCs w:val="20"/>
-        </w:rPr>
-        <w:t xml:space="preserve"> Estudiante</w:t>
-      </w:r>
-    </w:p>
-    <w:p>
-      <w:pPr>
-        <w:spacing w:line="259" w:lineRule="auto"/>
-        <w:ind w:left="360"/>
-        <w:rPr>
-          <w:rFonts w:ascii="Tahoma" w:hAnsi="Tahoma" w:cs="Tahoma"/>
-        </w:rPr>
-      </w:pPr>
-      <w:r>
-        <w:rPr>
-          <w:rFonts w:ascii="Tahoma" w:hAnsi="Tahoma" w:cs="Tahoma"/>
-          <w:b/>
-          <w:bCs/>
-          <w:sz w:val="20"/>
-          <w:szCs w:val="20"/>
-        </w:rPr>
-        <w:t>Descripción:</w:t>
-      </w:r>
-      <w:r>
-        <w:rPr>
-          <w:rFonts w:ascii="Tahoma" w:hAnsi="Tahoma" w:cs="Tahoma"/>
-          <w:sz w:val="20"/>
-          <w:szCs w:val="20"/>
-        </w:rPr>
-        <w:t xml:space="preserve"> </w:t>
-      </w:r>
-      <w:r>
-        <w:rPr>
-          <w:rFonts w:ascii="Tahoma" w:hAnsi="Tahoma" w:cs="Tahoma"/>
-          <w:sz w:val="20"/>
-          <w:szCs w:val="20"/>
-        </w:rPr>
-        <w:t>Se elimina al estudiante de la tabla mediante su ID.</w:t>
-      </w:r>
-    </w:p>
-    <w:p>
-      <w:pPr>
-        <w:ind w:firstLine="360"/>
-        <w:rPr>
-          <w:rFonts w:ascii="Tahoma" w:hAnsi="Tahoma" w:cs="Tahoma"/>
-          <w:sz w:val="20"/>
-          <w:szCs w:val="20"/>
-        </w:rPr>
-      </w:pPr>
-      <w:r>
-        <w:rPr>
-          <w:rFonts w:ascii="Tahoma" w:hAnsi="Tahoma" w:cs="Tahoma"/>
-          <w:b/>
-          <w:bCs/>
-          <w:sz w:val="20"/>
-          <w:szCs w:val="20"/>
-        </w:rPr>
         <w:lastRenderedPageBreak/>
-        <w:t xml:space="preserve">Entrada: </w:t>
-      </w:r>
-      <w:r>
-        <w:rPr>
-          <w:rFonts w:ascii="Tahoma" w:hAnsi="Tahoma" w:cs="Tahoma"/>
-          <w:sz w:val="20"/>
-          <w:szCs w:val="20"/>
-        </w:rPr>
-        <w:t>estudianteID</w:t>
-      </w:r>
-    </w:p>
-    <w:p>
-      <w:pPr>
-        <w:ind w:firstLine="360"/>
-        <w:rPr>
-          <w:rFonts w:ascii="Tahoma" w:hAnsi="Tahoma" w:cs="Tahoma"/>
-          <w:sz w:val="20"/>
-          <w:szCs w:val="20"/>
-        </w:rPr>
-      </w:pPr>
-      <w:r>
-        <w:rPr>
-          <w:rFonts w:ascii="Tahoma" w:hAnsi="Tahoma" w:cs="Tahoma"/>
-          <w:b/>
-          <w:bCs/>
-          <w:sz w:val="20"/>
-          <w:szCs w:val="20"/>
-        </w:rPr>
-        <w:t>Salida:</w:t>
-      </w:r>
-      <w:r>
-        <w:rPr>
-          <w:rFonts w:ascii="Tahoma" w:hAnsi="Tahoma" w:cs="Tahoma"/>
-          <w:sz w:val="20"/>
-          <w:szCs w:val="20"/>
-        </w:rPr>
-        <w:t xml:space="preserve">  Mensaje de error: “</w:t>
-      </w:r>
-      <w:r>
-        <w:rPr>
-          <w:rFonts w:ascii="Tahoma" w:hAnsi="Tahoma" w:cs="Tahoma"/>
-          <w:sz w:val="20"/>
-          <w:szCs w:val="20"/>
-        </w:rPr>
-        <w:t>NO se puede eliminar al estudiante</w:t>
-      </w:r>
-      <w:r>
-        <w:rPr>
-          <w:rFonts w:ascii="Tahoma" w:hAnsi="Tahoma" w:cs="Tahoma"/>
-          <w:sz w:val="20"/>
-          <w:szCs w:val="20"/>
-        </w:rPr>
-        <w:t>”</w:t>
-      </w:r>
-    </w:p>
-    <w:p>
-      <w:pPr>
-        <w:ind w:firstLine="360"/>
-        <w:rPr>
-          <w:rFonts w:ascii="Tahoma" w:hAnsi="Tahoma" w:cs="Tahoma"/>
-          <w:sz w:val="20"/>
-          <w:szCs w:val="20"/>
-        </w:rPr>
-      </w:pPr>
-    </w:p>
-    <w:p>
-      <w:pPr>
-        <w:ind w:firstLine="360"/>
-        <w:rPr>
-          <w:rFonts w:ascii="Tahoma" w:hAnsi="Tahoma" w:cs="Tahoma"/>
-          <w:b/>
-          <w:bCs/>
-        </w:rPr>
-      </w:pPr>
-      <w:r>
-        <w:rPr>
-          <w:rFonts w:ascii="Tahoma" w:hAnsi="Tahoma" w:cs="Tahoma"/>
-          <w:b/>
-          <w:bCs/>
-        </w:rPr>
-        <w:t>Procesos</w:t>
-      </w:r>
-      <w:r>
-        <w:rPr>
-          <w:rFonts w:ascii="Tahoma" w:hAnsi="Tahoma" w:cs="Tahoma"/>
-          <w:b/>
-          <w:bCs/>
-        </w:rPr>
-        <w:t xml:space="preserve"> en la</w:t>
-      </w:r>
-      <w:r>
-        <w:rPr>
-          <w:rFonts w:ascii="Tahoma" w:hAnsi="Tahoma" w:cs="Tahoma"/>
-          <w:b/>
-          <w:bCs/>
-        </w:rPr>
-        <w:t xml:space="preserve"> </w:t>
-      </w:r>
-      <w:r>
-        <w:rPr>
-          <w:rFonts w:ascii="Tahoma" w:hAnsi="Tahoma" w:cs="Tahoma"/>
-          <w:b/>
-          <w:bCs/>
-        </w:rPr>
-        <w:t>tabla Institucion</w:t>
-      </w:r>
-    </w:p>
-    <w:p>
-      <w:pPr>
-        <w:ind w:firstLine="360"/>
-        <w:rPr>
-          <w:rFonts w:ascii="Tahoma" w:hAnsi="Tahoma" w:cs="Tahoma"/>
-          <w:b/>
-          <w:bCs/>
-        </w:rPr>
-      </w:pPr>
-      <w:r>
-        <w:rPr>
-          <w:rFonts w:ascii="Tahoma" w:hAnsi="Tahoma" w:cs="Tahoma"/>
-          <w:b/>
-          <w:bCs/>
-          <w:sz w:val="20"/>
-          <w:szCs w:val="20"/>
-        </w:rPr>
-        <w:t xml:space="preserve">Nombre: </w:t>
-      </w:r>
-      <w:r>
-        <w:rPr>
-          <w:rFonts w:ascii="Tahoma" w:hAnsi="Tahoma" w:cs="Tahoma"/>
-          <w:sz w:val="20"/>
-          <w:szCs w:val="20"/>
-        </w:rPr>
-        <w:t>Anadir institucion</w:t>
-      </w:r>
-    </w:p>
-    <w:p>
-      <w:pPr>
-        <w:spacing w:line="259" w:lineRule="auto"/>
-        <w:ind w:left="360"/>
-        <w:rPr>
-          <w:rFonts w:ascii="Tahoma" w:hAnsi="Tahoma" w:cs="Tahoma"/>
-        </w:rPr>
-      </w:pPr>
-      <w:r>
-        <w:rPr>
-          <w:rFonts w:ascii="Tahoma" w:hAnsi="Tahoma" w:cs="Tahoma"/>
-          <w:b/>
-          <w:bCs/>
-          <w:sz w:val="20"/>
-          <w:szCs w:val="20"/>
-        </w:rPr>
-        <w:t>Descripción:</w:t>
-      </w:r>
-      <w:r>
-        <w:rPr>
-          <w:rFonts w:ascii="Tahoma" w:hAnsi="Tahoma" w:cs="Tahoma"/>
-          <w:sz w:val="20"/>
-          <w:szCs w:val="20"/>
-        </w:rPr>
-        <w:t xml:space="preserve"> </w:t>
-      </w:r>
-      <w:r>
-        <w:rPr>
-          <w:rFonts w:ascii="Tahoma" w:hAnsi="Tahoma" w:cs="Tahoma"/>
-          <w:sz w:val="20"/>
-          <w:szCs w:val="20"/>
-        </w:rPr>
-        <w:t>Se ingresa una institución mediante su nombre y ubicación</w:t>
-      </w:r>
-    </w:p>
-    <w:p>
-      <w:pPr>
-        <w:ind w:firstLine="360"/>
-        <w:rPr>
-          <w:rFonts w:ascii="Tahoma" w:hAnsi="Tahoma" w:cs="Tahoma"/>
-          <w:sz w:val="20"/>
-          <w:szCs w:val="20"/>
-        </w:rPr>
-      </w:pPr>
-      <w:r>
-        <w:rPr>
-          <w:rFonts w:ascii="Tahoma" w:hAnsi="Tahoma" w:cs="Tahoma"/>
-          <w:b/>
-          <w:bCs/>
-          <w:sz w:val="20"/>
-          <w:szCs w:val="20"/>
-        </w:rPr>
-        <w:t xml:space="preserve">Entrada: </w:t>
-      </w:r>
-      <w:r>
-        <w:rPr>
-          <w:rFonts w:ascii="Tahoma" w:hAnsi="Tahoma" w:cs="Tahoma"/>
-          <w:sz w:val="20"/>
-          <w:szCs w:val="20"/>
-        </w:rPr>
-        <w:t>nombreI,ubicacion,tipo_Institucion</w:t>
-      </w:r>
-    </w:p>
-    <w:p>
-      <w:pPr>
-        <w:ind w:firstLine="360"/>
-        <w:rPr>
-          <w:rFonts w:ascii="Tahoma" w:hAnsi="Tahoma" w:cs="Tahoma"/>
-          <w:sz w:val="20"/>
-          <w:szCs w:val="20"/>
-        </w:rPr>
-      </w:pPr>
-      <w:r>
-        <w:rPr>
-          <w:rFonts w:ascii="Tahoma" w:hAnsi="Tahoma" w:cs="Tahoma"/>
-          <w:b/>
-          <w:bCs/>
-          <w:sz w:val="20"/>
-          <w:szCs w:val="20"/>
-        </w:rPr>
         <w:t>Salida:</w:t>
       </w:r>
       <w:r>
@@ -9248,6 +9011,322 @@
         <w:ind w:firstLine="360"/>
         <w:rPr>
           <w:rFonts w:ascii="Tahoma" w:hAnsi="Tahoma" w:cs="Tahoma"/>
+          <w:sz w:val="20"/>
+          <w:szCs w:val="20"/>
+        </w:rPr>
+      </w:pPr>
+    </w:p>
+    <w:p>
+      <w:pPr>
+        <w:ind w:firstLine="360"/>
+        <w:rPr>
+          <w:rFonts w:ascii="Tahoma" w:hAnsi="Tahoma" w:cs="Tahoma"/>
+          <w:sz w:val="20"/>
+        </w:rPr>
+      </w:pPr>
+      <w:r>
+        <w:rPr>
+          <w:rFonts w:ascii="Tahoma" w:hAnsi="Tahoma" w:cs="Tahoma"/>
+          <w:b/>
+          <w:bCs/>
+          <w:sz w:val="20"/>
+          <w:szCs w:val="20"/>
+        </w:rPr>
+        <w:t xml:space="preserve">Nombre: </w:t>
+      </w:r>
+      <w:r>
+        <w:rPr>
+          <w:rFonts w:ascii="Tahoma" w:hAnsi="Tahoma" w:cs="Tahoma"/>
+          <w:sz w:val="20"/>
+        </w:rPr>
+        <w:t>ver datos de admins</w:t>
+      </w:r>
+    </w:p>
+    <w:p>
+      <w:pPr>
+        <w:spacing w:line="259" w:lineRule="auto"/>
+        <w:ind w:left="360"/>
+        <w:rPr>
+          <w:rFonts w:ascii="Tahoma" w:hAnsi="Tahoma" w:cs="Tahoma"/>
+          <w:b/>
+          <w:bCs/>
+          <w:sz w:val="20"/>
+          <w:szCs w:val="20"/>
+        </w:rPr>
+      </w:pPr>
+      <w:r>
+        <w:rPr>
+          <w:rFonts w:ascii="Tahoma" w:hAnsi="Tahoma" w:cs="Tahoma"/>
+          <w:b/>
+          <w:bCs/>
+          <w:sz w:val="20"/>
+          <w:szCs w:val="20"/>
+        </w:rPr>
+        <w:t>Descripción:</w:t>
+      </w:r>
+      <w:r>
+        <w:rPr>
+          <w:rFonts w:ascii="Tahoma" w:hAnsi="Tahoma" w:cs="Tahoma"/>
+          <w:sz w:val="20"/>
+          <w:szCs w:val="20"/>
+        </w:rPr>
+        <w:t xml:space="preserve"> </w:t>
+      </w:r>
+      <w:r>
+        <w:rPr>
+          <w:rFonts w:ascii="Tahoma" w:hAnsi="Tahoma" w:cs="Tahoma"/>
+          <w:sz w:val="20"/>
+          <w:szCs w:val="20"/>
+        </w:rPr>
+        <w:t>Muestra</w:t>
+      </w:r>
+      <w:r>
+        <w:rPr>
+          <w:rFonts w:ascii="Tahoma" w:hAnsi="Tahoma" w:cs="Tahoma"/>
+          <w:sz w:val="20"/>
+          <w:szCs w:val="20"/>
+        </w:rPr>
+        <w:t xml:space="preserve"> nombre,</w:t>
+      </w:r>
+      <w:r>
+        <w:rPr>
+          <w:rFonts w:ascii="Tahoma" w:hAnsi="Tahoma" w:cs="Tahoma"/>
+          <w:sz w:val="20"/>
+          <w:szCs w:val="20"/>
+        </w:rPr>
+        <w:t xml:space="preserve"> correo y horario</w:t>
+      </w:r>
+      <w:r>
+        <w:rPr>
+          <w:rFonts w:ascii="Tahoma" w:hAnsi="Tahoma" w:cs="Tahoma"/>
+          <w:sz w:val="20"/>
+          <w:szCs w:val="20"/>
+        </w:rPr>
+        <w:t xml:space="preserve"> del admin</w:t>
+      </w:r>
+    </w:p>
+    <w:p>
+      <w:pPr>
+        <w:spacing w:line="259" w:lineRule="auto"/>
+        <w:ind w:left="360"/>
+        <w:rPr>
+          <w:rFonts w:ascii="Tahoma" w:hAnsi="Tahoma" w:cs="Tahoma"/>
+          <w:sz w:val="20"/>
+          <w:szCs w:val="20"/>
+        </w:rPr>
+      </w:pPr>
+      <w:r>
+        <w:rPr>
+          <w:rFonts w:ascii="Tahoma" w:hAnsi="Tahoma" w:cs="Tahoma"/>
+          <w:b/>
+          <w:bCs/>
+          <w:sz w:val="20"/>
+          <w:szCs w:val="20"/>
+        </w:rPr>
+        <w:t>Entrada:</w:t>
+      </w:r>
+      <w:r>
+        <w:rPr>
+          <w:rFonts w:ascii="Tahoma" w:hAnsi="Tahoma" w:cs="Tahoma"/>
+          <w:b/>
+          <w:bCs/>
+          <w:sz w:val="20"/>
+          <w:szCs w:val="20"/>
+        </w:rPr>
+        <w:t xml:space="preserve"> </w:t>
+      </w:r>
+      <w:r>
+        <w:rPr>
+          <w:rFonts w:ascii="Tahoma" w:hAnsi="Tahoma" w:cs="Tahoma"/>
+          <w:sz w:val="20"/>
+          <w:szCs w:val="20"/>
+        </w:rPr>
+        <w:t>adminID</w:t>
+      </w:r>
+    </w:p>
+    <w:p>
+      <w:pPr>
+        <w:ind w:firstLine="360"/>
+        <w:rPr>
+          <w:rFonts w:ascii="Tahoma" w:hAnsi="Tahoma" w:cs="Tahoma"/>
+          <w:sz w:val="20"/>
+          <w:szCs w:val="20"/>
+        </w:rPr>
+      </w:pPr>
+      <w:r>
+        <w:rPr>
+          <w:rFonts w:ascii="Tahoma" w:hAnsi="Tahoma" w:cs="Tahoma"/>
+          <w:b/>
+          <w:bCs/>
+          <w:sz w:val="20"/>
+          <w:szCs w:val="20"/>
+        </w:rPr>
+        <w:t>Salida:</w:t>
+      </w:r>
+      <w:r>
+        <w:rPr>
+          <w:rFonts w:ascii="Tahoma" w:hAnsi="Tahoma" w:cs="Tahoma"/>
+          <w:sz w:val="20"/>
+          <w:szCs w:val="20"/>
+        </w:rPr>
+        <w:t xml:space="preserve">  </w:t>
+      </w:r>
+    </w:p>
+    <w:tbl>
+      <w:tblPr>
+        <w:tblStyle w:val="Tablaconcuadrcula"/>
+        <w:tblW w:w="0" w:type="auto"/>
+        <w:tblLook w:val="04A0" w:firstRow="1" w:lastRow="0" w:firstColumn="1" w:lastColumn="0" w:noHBand="0" w:noVBand="1"/>
+      </w:tblPr>
+      <w:tblGrid>
+        <w:gridCol w:w="2123"/>
+        <w:gridCol w:w="1835"/>
+        <w:gridCol w:w="2300"/>
+        <w:gridCol w:w="2038"/>
+      </w:tblGrid>
+      <w:tr>
+        <w:tc>
+          <w:tcPr>
+            <w:tcW w:w="2123" w:type="dxa"/>
+          </w:tcPr>
+          <w:p>
+            <w:pPr>
+              <w:rPr>
+                <w:rFonts w:ascii="Tahoma" w:hAnsi="Tahoma" w:cs="Tahoma"/>
+                <w:sz w:val="20"/>
+              </w:rPr>
+            </w:pPr>
+            <w:r>
+              <w:rPr>
+                <w:rFonts w:ascii="Tahoma" w:hAnsi="Tahoma" w:cs="Tahoma"/>
+                <w:sz w:val="20"/>
+              </w:rPr>
+              <w:t>nombreA</w:t>
+            </w:r>
+          </w:p>
+        </w:tc>
+        <w:tc>
+          <w:tcPr>
+            <w:tcW w:w="1835" w:type="dxa"/>
+          </w:tcPr>
+          <w:p>
+            <w:pPr>
+              <w:rPr>
+                <w:rFonts w:ascii="Tahoma" w:hAnsi="Tahoma" w:cs="Tahoma"/>
+                <w:sz w:val="20"/>
+              </w:rPr>
+            </w:pPr>
+            <w:r>
+              <w:rPr>
+                <w:rFonts w:ascii="Tahoma" w:hAnsi="Tahoma" w:cs="Tahoma"/>
+                <w:sz w:val="20"/>
+              </w:rPr>
+              <w:t>diaDeTrabajo</w:t>
+            </w:r>
+          </w:p>
+        </w:tc>
+        <w:tc>
+          <w:tcPr>
+            <w:tcW w:w="2300" w:type="dxa"/>
+          </w:tcPr>
+          <w:p>
+            <w:pPr>
+              <w:rPr>
+                <w:rFonts w:ascii="Tahoma" w:hAnsi="Tahoma" w:cs="Tahoma"/>
+                <w:sz w:val="20"/>
+              </w:rPr>
+            </w:pPr>
+            <w:r>
+              <w:rPr>
+                <w:rFonts w:ascii="Tahoma" w:hAnsi="Tahoma" w:cs="Tahoma"/>
+                <w:sz w:val="20"/>
+              </w:rPr>
+              <w:t>horaDeTrabajo</w:t>
+            </w:r>
+          </w:p>
+        </w:tc>
+        <w:tc>
+          <w:tcPr>
+            <w:tcW w:w="2038" w:type="dxa"/>
+          </w:tcPr>
+          <w:p>
+            <w:pPr>
+              <w:rPr>
+                <w:rFonts w:ascii="Tahoma" w:hAnsi="Tahoma" w:cs="Tahoma"/>
+                <w:sz w:val="20"/>
+              </w:rPr>
+            </w:pPr>
+            <w:r>
+              <w:rPr>
+                <w:rFonts w:ascii="Tahoma" w:hAnsi="Tahoma" w:cs="Tahoma"/>
+                <w:sz w:val="20"/>
+              </w:rPr>
+              <w:t>correo</w:t>
+            </w:r>
+          </w:p>
+        </w:tc>
+      </w:tr>
+      <w:tr>
+        <w:tc>
+          <w:tcPr>
+            <w:tcW w:w="2123" w:type="dxa"/>
+          </w:tcPr>
+          <w:p>
+            <w:pPr>
+              <w:rPr>
+                <w:rFonts w:ascii="Tahoma" w:hAnsi="Tahoma" w:cs="Tahoma"/>
+                <w:sz w:val="20"/>
+              </w:rPr>
+            </w:pPr>
+          </w:p>
+        </w:tc>
+        <w:tc>
+          <w:tcPr>
+            <w:tcW w:w="1835" w:type="dxa"/>
+          </w:tcPr>
+          <w:p>
+            <w:pPr>
+              <w:rPr>
+                <w:rFonts w:ascii="Tahoma" w:hAnsi="Tahoma" w:cs="Tahoma"/>
+                <w:sz w:val="20"/>
+              </w:rPr>
+            </w:pPr>
+          </w:p>
+        </w:tc>
+        <w:tc>
+          <w:tcPr>
+            <w:tcW w:w="2300" w:type="dxa"/>
+          </w:tcPr>
+          <w:p>
+            <w:pPr>
+              <w:rPr>
+                <w:rFonts w:ascii="Tahoma" w:hAnsi="Tahoma" w:cs="Tahoma"/>
+                <w:sz w:val="20"/>
+              </w:rPr>
+            </w:pPr>
+          </w:p>
+        </w:tc>
+        <w:tc>
+          <w:tcPr>
+            <w:tcW w:w="2038" w:type="dxa"/>
+          </w:tcPr>
+          <w:p>
+            <w:pPr>
+              <w:rPr>
+                <w:rFonts w:ascii="Tahoma" w:hAnsi="Tahoma" w:cs="Tahoma"/>
+                <w:sz w:val="20"/>
+              </w:rPr>
+            </w:pPr>
+          </w:p>
+        </w:tc>
+      </w:tr>
+    </w:tbl>
+    <w:p>
+      <w:pPr>
+        <w:rPr>
+          <w:rFonts w:ascii="Tahoma" w:hAnsi="Tahoma" w:cs="Tahoma"/>
+          <w:b/>
+          <w:bCs/>
           <w:sz w:val="20"/>
           <w:szCs w:val="20"/>
         </w:rPr>

</xml_diff>